<commit_message>
Update Cadastro e Criacao Exercicios Populares (Giulia)
</commit_message>
<xml_diff>
--- a/Documentos/Documento de Requisitos.docx
+++ b/Documentos/Documento de Requisitos.docx
@@ -430,17 +430,7 @@
           <w:sz w:val="24"/>
           <w:szCs w:val="24"/>
         </w:rPr>
-        <w:t>O sistema dev</w:t>
-      </w:r>
-      <w:bookmarkStart w:id="0" w:name="_GoBack"/>
-      <w:bookmarkEnd w:id="0"/>
-      <w:r>
-        <w:rPr>
-          <w:rFonts w:ascii="Arial" w:hAnsi="Arial" w:cs="Arial"/>
-          <w:sz w:val="24"/>
-          <w:szCs w:val="24"/>
-        </w:rPr>
-        <w:t>e corrigir as respostas dos alunos ao final de cada lista</w:t>
+        <w:t>O sistema deve corrigir as respostas dos alunos ao final de cada lista</w:t>
       </w:r>
     </w:p>
     <w:p>
@@ -846,6 +836,15 @@
         <w:t>Navbar</w:t>
       </w:r>
       <w:proofErr w:type="spellEnd"/>
+      <w:r>
+        <w:rPr>
+          <w:rFonts w:ascii="Arial" w:hAnsi="Arial" w:cs="Arial"/>
+          <w:sz w:val="24"/>
+          <w:szCs w:val="24"/>
+          <w:u w:val="single"/>
+        </w:rPr>
+        <w:t xml:space="preserve"> - Giulia</w:t>
+      </w:r>
     </w:p>
     <w:p>
       <w:pPr>
@@ -1197,7 +1196,35 @@
           <w:sz w:val="24"/>
           <w:szCs w:val="24"/>
         </w:rPr>
-        <w:t>De cursos, se cadastra  o nome, a</w:t>
+        <w:t xml:space="preserve">De cursos, se cadastra  o </w:t>
+      </w:r>
+      <w:r>
+        <w:rPr>
+          <w:rFonts w:ascii="Arial" w:hAnsi="Arial" w:cs="Arial"/>
+          <w:i/>
+          <w:sz w:val="24"/>
+          <w:szCs w:val="24"/>
+        </w:rPr>
+        <w:t>n</w:t>
+      </w:r>
+      <w:bookmarkStart w:id="0" w:name="_GoBack"/>
+      <w:bookmarkEnd w:id="0"/>
+      <w:r>
+        <w:rPr>
+          <w:rFonts w:ascii="Arial" w:hAnsi="Arial" w:cs="Arial"/>
+          <w:i/>
+          <w:sz w:val="24"/>
+          <w:szCs w:val="24"/>
+        </w:rPr>
+        <w:t>ome</w:t>
+      </w:r>
+      <w:r>
+        <w:rPr>
+          <w:rFonts w:ascii="Arial" w:hAnsi="Arial" w:cs="Arial"/>
+          <w:sz w:val="24"/>
+          <w:szCs w:val="24"/>
+        </w:rPr>
+        <w:t>, a</w:t>
       </w:r>
       <w:r>
         <w:rPr>
@@ -1213,7 +1240,16 @@
           <w:sz w:val="24"/>
           <w:szCs w:val="24"/>
         </w:rPr>
-        <w:t xml:space="preserve"> instituição</w:t>
+        <w:t xml:space="preserve"> </w:t>
+      </w:r>
+      <w:r>
+        <w:rPr>
+          <w:rFonts w:ascii="Arial" w:hAnsi="Arial" w:cs="Arial"/>
+          <w:i/>
+          <w:sz w:val="24"/>
+          <w:szCs w:val="24"/>
+        </w:rPr>
+        <w:t>instituição</w:t>
       </w:r>
       <w:r>
         <w:rPr>
@@ -1247,6 +1283,76 @@
         </w:rPr>
         <w:t xml:space="preserve">. Sobre assuntos, cadastra-se o nome, descrição e a disciplina a qual pertence. Dos exercícios, </w:t>
       </w:r>
+      <w:r>
+        <w:rPr>
+          <w:rFonts w:ascii="Arial" w:hAnsi="Arial" w:cs="Arial"/>
+          <w:sz w:val="24"/>
+          <w:szCs w:val="24"/>
+        </w:rPr>
+        <w:t>cadastra-se o assunto, o enunciado e as alternativas, mas o sistema também deve armazenar a data de criação e o usuário que o criou.</w:t>
+      </w:r>
+    </w:p>
+    <w:p>
+      <w:pPr>
+        <w:rPr>
+          <w:rFonts w:ascii="Arial" w:hAnsi="Arial" w:cs="Arial"/>
+          <w:sz w:val="24"/>
+          <w:szCs w:val="24"/>
+          <w:u w:val="single"/>
+        </w:rPr>
+      </w:pPr>
+      <w:r>
+        <w:rPr>
+          <w:rFonts w:ascii="Arial" w:hAnsi="Arial" w:cs="Arial"/>
+          <w:sz w:val="24"/>
+          <w:szCs w:val="24"/>
+          <w:u w:val="single"/>
+        </w:rPr>
+        <w:t>Cadastrar professores</w:t>
+      </w:r>
+      <w:r>
+        <w:rPr>
+          <w:rFonts w:ascii="Arial" w:hAnsi="Arial" w:cs="Arial"/>
+          <w:sz w:val="24"/>
+          <w:szCs w:val="24"/>
+          <w:u w:val="single"/>
+        </w:rPr>
+        <w:t xml:space="preserve"> - Jorge</w:t>
+      </w:r>
+    </w:p>
+    <w:p>
+      <w:pPr>
+        <w:rPr>
+          <w:rFonts w:ascii="Arial" w:hAnsi="Arial" w:cs="Arial"/>
+          <w:sz w:val="24"/>
+          <w:szCs w:val="24"/>
+        </w:rPr>
+      </w:pPr>
+      <w:r>
+        <w:rPr>
+          <w:rFonts w:ascii="Arial" w:hAnsi="Arial" w:cs="Arial"/>
+          <w:sz w:val="24"/>
+          <w:szCs w:val="24"/>
+        </w:rPr>
+        <w:t xml:space="preserve">O único usuário que tem acesso a esta página é do tipo </w:t>
+      </w:r>
+      <w:r>
+        <w:rPr>
+          <w:rFonts w:ascii="Arial" w:hAnsi="Arial" w:cs="Arial"/>
+          <w:i/>
+          <w:sz w:val="24"/>
+          <w:szCs w:val="24"/>
+        </w:rPr>
+        <w:t>administrador</w:t>
+      </w:r>
+      <w:r>
+        <w:rPr>
+          <w:rFonts w:ascii="Arial" w:hAnsi="Arial" w:cs="Arial"/>
+          <w:sz w:val="24"/>
+          <w:szCs w:val="24"/>
+        </w:rPr>
+        <w:t xml:space="preserve">. Deve conter um formulário para cadastrar o nome do professor, o curso e a instituição que ensina, a disciplina, o </w:t>
+      </w:r>
       <w:proofErr w:type="spellStart"/>
       <w:r>
         <w:rPr>
@@ -1254,7 +1360,7 @@
           <w:sz w:val="24"/>
           <w:szCs w:val="24"/>
         </w:rPr>
-        <w:t>cada</w:t>
+        <w:t>email</w:t>
       </w:r>
       <w:proofErr w:type="spellEnd"/>
       <w:r>
@@ -1263,77 +1369,6 @@
           <w:sz w:val="24"/>
           <w:szCs w:val="24"/>
         </w:rPr>
-        <w:t>stra-se o assunto, o enunciado e as alternativas, mas o sistema também deve armazenar a data de criação e o usuário que o criou.</w:t>
-      </w:r>
-    </w:p>
-    <w:p>
-      <w:pPr>
-        <w:rPr>
-          <w:rFonts w:ascii="Arial" w:hAnsi="Arial" w:cs="Arial"/>
-          <w:sz w:val="24"/>
-          <w:szCs w:val="24"/>
-          <w:u w:val="single"/>
-        </w:rPr>
-      </w:pPr>
-      <w:r>
-        <w:rPr>
-          <w:rFonts w:ascii="Arial" w:hAnsi="Arial" w:cs="Arial"/>
-          <w:sz w:val="24"/>
-          <w:szCs w:val="24"/>
-          <w:u w:val="single"/>
-        </w:rPr>
-        <w:t>Cadastrar professores</w:t>
-      </w:r>
-    </w:p>
-    <w:p>
-      <w:pPr>
-        <w:rPr>
-          <w:rFonts w:ascii="Arial" w:hAnsi="Arial" w:cs="Arial"/>
-          <w:sz w:val="24"/>
-          <w:szCs w:val="24"/>
-        </w:rPr>
-      </w:pPr>
-      <w:r>
-        <w:rPr>
-          <w:rFonts w:ascii="Arial" w:hAnsi="Arial" w:cs="Arial"/>
-          <w:sz w:val="24"/>
-          <w:szCs w:val="24"/>
-        </w:rPr>
-        <w:t xml:space="preserve">O único usuário que tem acesso a esta página é do tipo </w:t>
-      </w:r>
-      <w:r>
-        <w:rPr>
-          <w:rFonts w:ascii="Arial" w:hAnsi="Arial" w:cs="Arial"/>
-          <w:i/>
-          <w:sz w:val="24"/>
-          <w:szCs w:val="24"/>
-        </w:rPr>
-        <w:t>administrador</w:t>
-      </w:r>
-      <w:r>
-        <w:rPr>
-          <w:rFonts w:ascii="Arial" w:hAnsi="Arial" w:cs="Arial"/>
-          <w:sz w:val="24"/>
-          <w:szCs w:val="24"/>
-        </w:rPr>
-        <w:t xml:space="preserve">. Deve conter um formulário para cadastrar o nome do professor, o curso e a instituição que ensina, a disciplina, o </w:t>
-      </w:r>
-      <w:proofErr w:type="spellStart"/>
-      <w:r>
-        <w:rPr>
-          <w:rFonts w:ascii="Arial" w:hAnsi="Arial" w:cs="Arial"/>
-          <w:sz w:val="24"/>
-          <w:szCs w:val="24"/>
-        </w:rPr>
-        <w:t>email</w:t>
-      </w:r>
-      <w:proofErr w:type="spellEnd"/>
-      <w:r>
-        <w:rPr>
-          <w:rFonts w:ascii="Arial" w:hAnsi="Arial" w:cs="Arial"/>
-          <w:sz w:val="24"/>
-          <w:szCs w:val="24"/>
-        </w:rPr>
         <w:t xml:space="preserve"> e uma senha. Ao final dela, um botão para efetivar o cadastro.</w:t>
       </w:r>
       <w:r>
@@ -1362,6 +1397,15 @@
           <w:u w:val="single"/>
         </w:rPr>
         <w:t>Assuntos</w:t>
+      </w:r>
+      <w:r>
+        <w:rPr>
+          <w:rFonts w:ascii="Arial" w:hAnsi="Arial" w:cs="Arial"/>
+          <w:sz w:val="24"/>
+          <w:szCs w:val="24"/>
+          <w:u w:val="single"/>
+        </w:rPr>
+        <w:t xml:space="preserve"> - Jorge</w:t>
       </w:r>
     </w:p>
     <w:p>
@@ -1727,39 +1771,7 @@
           <w:szCs w:val="24"/>
         </w:rPr>
         <w:tab/>
-        <w:t>D</w:t>
-      </w:r>
-      <w:r>
-        <w:rPr>
-          <w:rFonts w:ascii="Arial" w:hAnsi="Arial" w:cs="Arial"/>
-          <w:sz w:val="24"/>
-          <w:szCs w:val="24"/>
-        </w:rPr>
-        <w:t xml:space="preserve">eve conter os exercícios da lista correspondente, </w:t>
-      </w:r>
-      <w:r>
-        <w:rPr>
-          <w:rFonts w:ascii="Arial" w:hAnsi="Arial" w:cs="Arial"/>
-          <w:sz w:val="24"/>
-          <w:szCs w:val="24"/>
-        </w:rPr>
-        <w:t xml:space="preserve">com as características citadas acima. </w:t>
-      </w:r>
-      <w:r>
-        <w:rPr>
-          <w:rFonts w:ascii="Arial" w:hAnsi="Arial" w:cs="Arial"/>
-          <w:sz w:val="24"/>
-          <w:szCs w:val="24"/>
-        </w:rPr>
-        <w:t>Ao final da página deve haver um botã</w:t>
-      </w:r>
-      <w:r>
-        <w:rPr>
-          <w:rFonts w:ascii="Arial" w:hAnsi="Arial" w:cs="Arial"/>
-          <w:sz w:val="24"/>
-          <w:szCs w:val="24"/>
-        </w:rPr>
-        <w:t>o para gerar a URL desta lista. O título dessa página deve ser o nome da lista.</w:t>
+        <w:t>Deve conter os exercícios da lista correspondente, com as características citadas acima. Ao final da página deve haver um botão para gerar a URL desta lista. O título dessa página deve ser o nome da lista.</w:t>
       </w:r>
     </w:p>
     <w:p>
@@ -2499,6 +2511,7 @@
   <w:style w:type="character" w:default="1" w:styleId="Fontepargpadro">
     <w:name w:val="Default Paragraph Font"/>
     <w:uiPriority w:val="1"/>
+    <w:semiHidden/>
     <w:unhideWhenUsed/>
   </w:style>
   <w:style w:type="table" w:default="1" w:styleId="Tabelanormal">

</xml_diff>

<commit_message>
Cadastro prontissima. Esqueleto padrao feito
</commit_message>
<xml_diff>
--- a/Documentos/Documento de Requisitos.docx
+++ b/Documentos/Documento de Requisitos.docx
@@ -1,6 +1,6 @@
 
 <file path=word/document.xml><?xml version="1.0" encoding="utf-8"?>
-<w:document xmlns:wpc="http://schemas.microsoft.com/office/word/2010/wordprocessingCanvas" xmlns:cx="http://schemas.microsoft.com/office/drawing/2014/chartex" xmlns:cx1="http://schemas.microsoft.com/office/drawing/2015/9/8/chartex" xmlns:cx2="http://schemas.microsoft.com/office/drawing/2015/10/21/chartex" xmlns:cx3="http://schemas.microsoft.com/office/drawing/2016/5/9/chartex" xmlns:cx4="http://schemas.microsoft.com/office/drawing/2016/5/10/chartex" xmlns:cx5="http://schemas.microsoft.com/office/drawing/2016/5/11/chartex" xmlns:cx6="http://schemas.microsoft.com/office/drawing/2016/5/12/chartex" xmlns:cx7="http://schemas.microsoft.com/office/drawing/2016/5/13/chartex" xmlns:cx8="http://schemas.microsoft.com/office/drawing/2016/5/14/chartex" xmlns:mc="http://schemas.openxmlformats.org/markup-compatibility/2006" xmlns:o="urn:schemas-microsoft-com:office:office" xmlns:r="http://schemas.openxmlformats.org/officeDocument/2006/relationships" xmlns:m="http://schemas.openxmlformats.org/officeDocument/2006/math" xmlns:v="urn:schemas-microsoft-com:vml" xmlns:wp14="http://schemas.microsoft.com/office/word/2010/wordprocessingDrawing" xmlns:wp="http://schemas.openxmlformats.org/drawingml/2006/wordprocessingDrawing" xmlns:w10="urn:schemas-microsoft-com:office:word" xmlns:w="http://schemas.openxmlformats.org/wordprocessingml/2006/main" xmlns:w14="http://schemas.microsoft.com/office/word/2010/wordml" xmlns:w15="http://schemas.microsoft.com/office/word/2012/wordml" xmlns:w16se="http://schemas.microsoft.com/office/word/2015/wordml/symex" xmlns:wpg="http://schemas.microsoft.com/office/word/2010/wordprocessingGroup" xmlns:wpi="http://schemas.microsoft.com/office/word/2010/wordprocessingInk" xmlns:wne="http://schemas.microsoft.com/office/word/2006/wordml" xmlns:wps="http://schemas.microsoft.com/office/word/2010/wordprocessingShape" mc:Ignorable="w14 w15 w16se wp14">
+<w:document xmlns:wpc="http://schemas.microsoft.com/office/word/2010/wordprocessingCanvas" xmlns:cx="http://schemas.microsoft.com/office/drawing/2014/chartex" xmlns:cx1="http://schemas.microsoft.com/office/drawing/2015/9/8/chartex" xmlns:cx2="http://schemas.microsoft.com/office/drawing/2015/10/21/chartex" xmlns:cx3="http://schemas.microsoft.com/office/drawing/2016/5/9/chartex" xmlns:cx4="http://schemas.microsoft.com/office/drawing/2016/5/10/chartex" xmlns:cx5="http://schemas.microsoft.com/office/drawing/2016/5/11/chartex" xmlns:cx6="http://schemas.microsoft.com/office/drawing/2016/5/12/chartex" xmlns:cx7="http://schemas.microsoft.com/office/drawing/2016/5/13/chartex" xmlns:cx8="http://schemas.microsoft.com/office/drawing/2016/5/14/chartex" xmlns:mc="http://schemas.openxmlformats.org/markup-compatibility/2006" xmlns:aink="http://schemas.microsoft.com/office/drawing/2016/ink" xmlns:o="urn:schemas-microsoft-com:office:office" xmlns:r="http://schemas.openxmlformats.org/officeDocument/2006/relationships" xmlns:m="http://schemas.openxmlformats.org/officeDocument/2006/math" xmlns:v="urn:schemas-microsoft-com:vml" xmlns:wp14="http://schemas.microsoft.com/office/word/2010/wordprocessingDrawing" xmlns:wp="http://schemas.openxmlformats.org/drawingml/2006/wordprocessingDrawing" xmlns:w10="urn:schemas-microsoft-com:office:word" xmlns:w="http://schemas.openxmlformats.org/wordprocessingml/2006/main" xmlns:w14="http://schemas.microsoft.com/office/word/2010/wordml" xmlns:w15="http://schemas.microsoft.com/office/word/2012/wordml" xmlns:w16se="http://schemas.microsoft.com/office/word/2015/wordml/symex" xmlns:wpg="http://schemas.microsoft.com/office/word/2010/wordprocessingGroup" xmlns:wpi="http://schemas.microsoft.com/office/word/2010/wordprocessingInk" xmlns:wne="http://schemas.microsoft.com/office/word/2006/wordml" xmlns:wps="http://schemas.microsoft.com/office/word/2010/wordprocessingShape" mc:Ignorable="w14 w15 w16se wp14">
   <w:body>
     <w:p>
       <w:pPr>
@@ -639,16 +639,23 @@
     </w:p>
     <w:p>
       <w:pPr>
-        <w:rPr>
-          <w:rFonts w:ascii="Arial" w:hAnsi="Arial" w:cs="Arial"/>
-          <w:sz w:val="24"/>
-          <w:szCs w:val="24"/>
-          <w:u w:val="single"/>
-        </w:rPr>
-      </w:pPr>
-      <w:r>
-        <w:rPr>
-          <w:rFonts w:ascii="Arial" w:hAnsi="Arial" w:cs="Arial"/>
+        <w:pStyle w:val="PargrafodaLista"/>
+        <w:numPr>
+          <w:ilvl w:val="0"/>
+          <w:numId w:val="3"/>
+        </w:numPr>
+        <w:rPr>
+          <w:rFonts w:ascii="Arial" w:hAnsi="Arial" w:cs="Arial"/>
+          <w:color w:val="70AD47" w:themeColor="accent6"/>
+          <w:sz w:val="24"/>
+          <w:szCs w:val="24"/>
+          <w:u w:val="single"/>
+        </w:rPr>
+      </w:pPr>
+      <w:r>
+        <w:rPr>
+          <w:rFonts w:ascii="Arial" w:hAnsi="Arial" w:cs="Arial"/>
+          <w:color w:val="70AD47" w:themeColor="accent6"/>
           <w:sz w:val="24"/>
           <w:szCs w:val="24"/>
           <w:u w:val="single"/>
@@ -968,6 +975,15 @@
         </w:rPr>
         <w:t>Minhas listas</w:t>
       </w:r>
+      <w:r>
+        <w:rPr>
+          <w:rFonts w:ascii="Arial" w:hAnsi="Arial" w:cs="Arial"/>
+          <w:sz w:val="24"/>
+          <w:szCs w:val="24"/>
+          <w:u w:val="single"/>
+        </w:rPr>
+        <w:t xml:space="preserve"> - Carol</w:t>
+      </w:r>
     </w:p>
     <w:p>
       <w:pPr>
@@ -1132,16 +1148,23 @@
     </w:p>
     <w:p>
       <w:pPr>
-        <w:rPr>
-          <w:rFonts w:ascii="Arial" w:hAnsi="Arial" w:cs="Arial"/>
-          <w:sz w:val="24"/>
-          <w:szCs w:val="24"/>
-          <w:u w:val="single"/>
-        </w:rPr>
-      </w:pPr>
-      <w:r>
-        <w:rPr>
-          <w:rFonts w:ascii="Arial" w:hAnsi="Arial" w:cs="Arial"/>
+        <w:pStyle w:val="PargrafodaLista"/>
+        <w:numPr>
+          <w:ilvl w:val="0"/>
+          <w:numId w:val="2"/>
+        </w:numPr>
+        <w:rPr>
+          <w:rFonts w:ascii="Arial" w:hAnsi="Arial" w:cs="Arial"/>
+          <w:color w:val="70AD47" w:themeColor="accent6"/>
+          <w:sz w:val="24"/>
+          <w:szCs w:val="24"/>
+          <w:u w:val="single"/>
+        </w:rPr>
+      </w:pPr>
+      <w:r>
+        <w:rPr>
+          <w:rFonts w:ascii="Arial" w:hAnsi="Arial" w:cs="Arial"/>
+          <w:color w:val="70AD47" w:themeColor="accent6"/>
           <w:sz w:val="24"/>
           <w:szCs w:val="24"/>
           <w:u w:val="single"/>
@@ -1151,6 +1174,7 @@
       <w:r>
         <w:rPr>
           <w:rFonts w:ascii="Arial" w:hAnsi="Arial" w:cs="Arial"/>
+          <w:color w:val="70AD47" w:themeColor="accent6"/>
           <w:sz w:val="24"/>
           <w:szCs w:val="24"/>
           <w:u w:val="single"/>
@@ -1205,393 +1229,392 @@
           <w:sz w:val="24"/>
           <w:szCs w:val="24"/>
         </w:rPr>
-        <w:t>n</w:t>
+        <w:t>nome</w:t>
+      </w:r>
+      <w:r>
+        <w:rPr>
+          <w:rFonts w:ascii="Arial" w:hAnsi="Arial" w:cs="Arial"/>
+          <w:sz w:val="24"/>
+          <w:szCs w:val="24"/>
+        </w:rPr>
+        <w:t>, a</w:t>
+      </w:r>
+      <w:r>
+        <w:rPr>
+          <w:rFonts w:ascii="Arial" w:hAnsi="Arial" w:cs="Arial"/>
+          <w:sz w:val="24"/>
+          <w:szCs w:val="24"/>
+        </w:rPr>
+        <w:t>(s)</w:t>
+      </w:r>
+      <w:r>
+        <w:rPr>
+          <w:rFonts w:ascii="Arial" w:hAnsi="Arial" w:cs="Arial"/>
+          <w:sz w:val="24"/>
+          <w:szCs w:val="24"/>
+        </w:rPr>
+        <w:t xml:space="preserve"> </w:t>
+      </w:r>
+      <w:r>
+        <w:rPr>
+          <w:rFonts w:ascii="Arial" w:hAnsi="Arial" w:cs="Arial"/>
+          <w:i/>
+          <w:sz w:val="24"/>
+          <w:szCs w:val="24"/>
+        </w:rPr>
+        <w:t>instituição</w:t>
+      </w:r>
+      <w:r>
+        <w:rPr>
+          <w:rFonts w:ascii="Arial" w:hAnsi="Arial" w:cs="Arial"/>
+          <w:sz w:val="24"/>
+          <w:szCs w:val="24"/>
+        </w:rPr>
+        <w:t>(os).</w:t>
+      </w:r>
+      <w:r>
+        <w:rPr>
+          <w:rFonts w:ascii="Arial" w:hAnsi="Arial" w:cs="Arial"/>
+          <w:sz w:val="24"/>
+          <w:szCs w:val="24"/>
+        </w:rPr>
+        <w:t xml:space="preserve"> Das disciplinas, se cadastra o no</w:t>
+      </w:r>
+      <w:r>
+        <w:rPr>
+          <w:rFonts w:ascii="Arial" w:hAnsi="Arial" w:cs="Arial"/>
+          <w:sz w:val="24"/>
+          <w:szCs w:val="24"/>
+        </w:rPr>
+        <w:t>me e o curso ao qual ela pertence</w:t>
+      </w:r>
+      <w:r>
+        <w:rPr>
+          <w:rFonts w:ascii="Arial" w:hAnsi="Arial" w:cs="Arial"/>
+          <w:sz w:val="24"/>
+          <w:szCs w:val="24"/>
+        </w:rPr>
+        <w:t xml:space="preserve">. Sobre assuntos, cadastra-se o nome, descrição e a disciplina a qual pertence. Dos exercícios, </w:t>
+      </w:r>
+      <w:r>
+        <w:rPr>
+          <w:rFonts w:ascii="Arial" w:hAnsi="Arial" w:cs="Arial"/>
+          <w:sz w:val="24"/>
+          <w:szCs w:val="24"/>
+        </w:rPr>
+        <w:t>cadastra-se o assunto, o enunciado e as alternativas, mas o sistema também deve armazenar a data de criação e o usuário que o criou.</w:t>
+      </w:r>
+    </w:p>
+    <w:p>
+      <w:pPr>
+        <w:rPr>
+          <w:rFonts w:ascii="Arial" w:hAnsi="Arial" w:cs="Arial"/>
+          <w:sz w:val="24"/>
+          <w:szCs w:val="24"/>
+          <w:u w:val="single"/>
+        </w:rPr>
+      </w:pPr>
+      <w:r>
+        <w:rPr>
+          <w:rFonts w:ascii="Arial" w:hAnsi="Arial" w:cs="Arial"/>
+          <w:sz w:val="24"/>
+          <w:szCs w:val="24"/>
+          <w:u w:val="single"/>
+        </w:rPr>
+        <w:t>Cadastrar professores</w:t>
+      </w:r>
+      <w:r>
+        <w:rPr>
+          <w:rFonts w:ascii="Arial" w:hAnsi="Arial" w:cs="Arial"/>
+          <w:sz w:val="24"/>
+          <w:szCs w:val="24"/>
+          <w:u w:val="single"/>
+        </w:rPr>
+        <w:t xml:space="preserve"> - Jorge</w:t>
+      </w:r>
+    </w:p>
+    <w:p>
+      <w:pPr>
+        <w:rPr>
+          <w:rFonts w:ascii="Arial" w:hAnsi="Arial" w:cs="Arial"/>
+          <w:sz w:val="24"/>
+          <w:szCs w:val="24"/>
+        </w:rPr>
+      </w:pPr>
+      <w:r>
+        <w:rPr>
+          <w:rFonts w:ascii="Arial" w:hAnsi="Arial" w:cs="Arial"/>
+          <w:sz w:val="24"/>
+          <w:szCs w:val="24"/>
+        </w:rPr>
+        <w:t xml:space="preserve">O único usuário que tem acesso a esta página é do tipo </w:t>
+      </w:r>
+      <w:r>
+        <w:rPr>
+          <w:rFonts w:ascii="Arial" w:hAnsi="Arial" w:cs="Arial"/>
+          <w:i/>
+          <w:sz w:val="24"/>
+          <w:szCs w:val="24"/>
+        </w:rPr>
+        <w:t>administrador</w:t>
+      </w:r>
+      <w:r>
+        <w:rPr>
+          <w:rFonts w:ascii="Arial" w:hAnsi="Arial" w:cs="Arial"/>
+          <w:sz w:val="24"/>
+          <w:szCs w:val="24"/>
+        </w:rPr>
+        <w:t xml:space="preserve">. Deve conter um formulário para cadastrar o nome do professor, o curso e a instituição que ensina, a disciplina, o </w:t>
+      </w:r>
+      <w:proofErr w:type="spellStart"/>
+      <w:r>
+        <w:rPr>
+          <w:rFonts w:ascii="Arial" w:hAnsi="Arial" w:cs="Arial"/>
+          <w:sz w:val="24"/>
+          <w:szCs w:val="24"/>
+        </w:rPr>
+        <w:t>email</w:t>
+      </w:r>
+      <w:proofErr w:type="spellEnd"/>
+      <w:r>
+        <w:rPr>
+          <w:rFonts w:ascii="Arial" w:hAnsi="Arial" w:cs="Arial"/>
+          <w:sz w:val="24"/>
+          <w:szCs w:val="24"/>
+        </w:rPr>
+        <w:t xml:space="preserve"> e uma senha. Ao final dela, um botão para efetivar o cadastro.</w:t>
+      </w:r>
+      <w:r>
+        <w:rPr>
+          <w:rFonts w:ascii="Arial" w:hAnsi="Arial" w:cs="Arial"/>
+          <w:sz w:val="24"/>
+          <w:szCs w:val="24"/>
+        </w:rPr>
+        <w:t xml:space="preserve"> </w:t>
+      </w:r>
+    </w:p>
+    <w:p>
+      <w:pPr>
+        <w:rPr>
+          <w:rFonts w:ascii="Arial" w:hAnsi="Arial" w:cs="Arial"/>
+          <w:sz w:val="24"/>
+          <w:szCs w:val="24"/>
+          <w:u w:val="single"/>
+        </w:rPr>
+      </w:pPr>
+      <w:r>
+        <w:rPr>
+          <w:rFonts w:ascii="Arial" w:hAnsi="Arial" w:cs="Arial"/>
+          <w:sz w:val="24"/>
+          <w:szCs w:val="24"/>
+          <w:u w:val="single"/>
+        </w:rPr>
+        <w:t>Assuntos</w:t>
+      </w:r>
+      <w:r>
+        <w:rPr>
+          <w:rFonts w:ascii="Arial" w:hAnsi="Arial" w:cs="Arial"/>
+          <w:sz w:val="24"/>
+          <w:szCs w:val="24"/>
+          <w:u w:val="single"/>
+        </w:rPr>
+        <w:t xml:space="preserve"> - Jorge</w:t>
+      </w:r>
+    </w:p>
+    <w:p>
+      <w:r>
+        <w:rPr>
+          <w:rFonts w:ascii="Arial" w:hAnsi="Arial" w:cs="Arial"/>
+          <w:sz w:val="24"/>
+          <w:szCs w:val="24"/>
+        </w:rPr>
+        <w:t xml:space="preserve">Ao clicar no botão dos cursos contidos na </w:t>
+      </w:r>
+      <w:proofErr w:type="spellStart"/>
+      <w:r>
+        <w:rPr>
+          <w:rFonts w:ascii="Arial" w:hAnsi="Arial" w:cs="Arial"/>
+          <w:sz w:val="24"/>
+          <w:szCs w:val="24"/>
+          <w:u w:val="single"/>
+        </w:rPr>
+        <w:t>navbar</w:t>
+      </w:r>
+      <w:proofErr w:type="spellEnd"/>
+      <w:r>
+        <w:rPr>
+          <w:rFonts w:ascii="Arial" w:hAnsi="Arial" w:cs="Arial"/>
+          <w:sz w:val="24"/>
+          <w:szCs w:val="24"/>
+        </w:rPr>
+        <w:t xml:space="preserve">, o usuário deve ser redirecionado a esta página de assuntos, que deve conter o título do Curso – Disciplina, uma “tabela” que tenha o nome do assunto, quantos exercícios criados sobre esse assunto e o número de listas já criadas que contenham exercícios deste assunto. Além disso, deve haver um botão para criar novo assunto, que deve levar o usuário à página de </w:t>
+      </w:r>
+      <w:r>
+        <w:rPr>
+          <w:rFonts w:ascii="Arial" w:hAnsi="Arial" w:cs="Arial"/>
+          <w:sz w:val="24"/>
+          <w:szCs w:val="24"/>
+          <w:u w:val="single"/>
+        </w:rPr>
+        <w:t>Cadastro.</w:t>
+      </w:r>
+      <w:r>
+        <w:rPr>
+          <w:rFonts w:ascii="Arial" w:hAnsi="Arial" w:cs="Arial"/>
+          <w:sz w:val="24"/>
+          <w:szCs w:val="24"/>
+          <w:u w:val="single"/>
+        </w:rPr>
+        <w:t xml:space="preserve"> </w:t>
+      </w:r>
+      <w:r>
+        <w:rPr>
+          <w:rFonts w:ascii="Arial" w:hAnsi="Arial" w:cs="Arial"/>
+          <w:sz w:val="24"/>
+          <w:szCs w:val="24"/>
+        </w:rPr>
+        <w:t>Ao clicar em cada assunto, o usuário deve ser direcionado à página Exercícios – Assuntos.</w:t>
+      </w:r>
+    </w:p>
+    <w:p>
+      <w:pPr>
+        <w:rPr>
+          <w:rFonts w:ascii="Arial" w:hAnsi="Arial" w:cs="Arial"/>
+          <w:sz w:val="24"/>
+          <w:szCs w:val="24"/>
+          <w:u w:val="single"/>
+        </w:rPr>
+      </w:pPr>
+      <w:r>
+        <w:rPr>
+          <w:rFonts w:ascii="Arial" w:hAnsi="Arial" w:cs="Arial"/>
+          <w:sz w:val="24"/>
+          <w:szCs w:val="24"/>
+          <w:u w:val="single"/>
+        </w:rPr>
+        <w:t>Exercícios</w:t>
+      </w:r>
+      <w:r>
+        <w:rPr>
+          <w:rFonts w:ascii="Arial" w:hAnsi="Arial" w:cs="Arial"/>
+          <w:sz w:val="24"/>
+          <w:szCs w:val="24"/>
+          <w:u w:val="single"/>
+        </w:rPr>
+        <w:t xml:space="preserve"> </w:t>
+      </w:r>
+      <w:r>
+        <w:rPr>
+          <w:rFonts w:ascii="Arial" w:hAnsi="Arial" w:cs="Arial"/>
+          <w:sz w:val="24"/>
+          <w:szCs w:val="24"/>
+          <w:u w:val="single"/>
+        </w:rPr>
+        <w:t>- Giulia</w:t>
+      </w:r>
+    </w:p>
+    <w:p>
+      <w:pPr>
+        <w:rPr>
+          <w:rFonts w:ascii="Arial" w:hAnsi="Arial" w:cs="Arial"/>
+          <w:sz w:val="24"/>
+          <w:szCs w:val="24"/>
+        </w:rPr>
+      </w:pPr>
+      <w:r>
+        <w:rPr>
+          <w:rFonts w:ascii="Arial" w:hAnsi="Arial" w:cs="Arial"/>
+          <w:sz w:val="24"/>
+          <w:szCs w:val="24"/>
+        </w:rPr>
+        <w:lastRenderedPageBreak/>
+        <w:t xml:space="preserve">Esta página se repetirá muitas vezes no sistema.  Deve conter um título, e os exercícios listados abaixo, com as alternativas e as opções de </w:t>
+      </w:r>
+      <w:proofErr w:type="spellStart"/>
+      <w:r>
+        <w:rPr>
+          <w:rFonts w:ascii="Arial" w:hAnsi="Arial" w:cs="Arial"/>
+          <w:i/>
+          <w:sz w:val="24"/>
+          <w:szCs w:val="24"/>
+        </w:rPr>
+        <w:t>like</w:t>
+      </w:r>
+      <w:proofErr w:type="spellEnd"/>
+      <w:r>
+        <w:rPr>
+          <w:rFonts w:ascii="Arial" w:hAnsi="Arial" w:cs="Arial"/>
+          <w:i/>
+          <w:sz w:val="24"/>
+          <w:szCs w:val="24"/>
+        </w:rPr>
+        <w:t xml:space="preserve">, </w:t>
+      </w:r>
+      <w:proofErr w:type="spellStart"/>
+      <w:r>
+        <w:rPr>
+          <w:rFonts w:ascii="Arial" w:hAnsi="Arial" w:cs="Arial"/>
+          <w:i/>
+          <w:sz w:val="24"/>
+          <w:szCs w:val="24"/>
+        </w:rPr>
+        <w:t>dislike</w:t>
+      </w:r>
+      <w:proofErr w:type="spellEnd"/>
+      <w:r>
+        <w:rPr>
+          <w:rFonts w:ascii="Arial" w:hAnsi="Arial" w:cs="Arial"/>
+          <w:i/>
+          <w:sz w:val="24"/>
+          <w:szCs w:val="24"/>
+        </w:rPr>
+        <w:t xml:space="preserve">, </w:t>
+      </w:r>
+      <w:proofErr w:type="spellStart"/>
+      <w:r>
+        <w:rPr>
+          <w:rFonts w:ascii="Arial" w:hAnsi="Arial" w:cs="Arial"/>
+          <w:i/>
+          <w:sz w:val="24"/>
+          <w:szCs w:val="24"/>
+        </w:rPr>
+        <w:t>listen</w:t>
+      </w:r>
+      <w:proofErr w:type="spellEnd"/>
+      <w:r>
+        <w:rPr>
+          <w:rFonts w:ascii="Arial" w:hAnsi="Arial" w:cs="Arial"/>
+          <w:i/>
+          <w:sz w:val="24"/>
+          <w:szCs w:val="24"/>
+        </w:rPr>
+        <w:t xml:space="preserve">, </w:t>
+      </w:r>
+      <w:r>
+        <w:rPr>
+          <w:rFonts w:ascii="Arial" w:hAnsi="Arial" w:cs="Arial"/>
+          <w:sz w:val="24"/>
+          <w:szCs w:val="24"/>
+        </w:rPr>
+        <w:t xml:space="preserve"> adicionar (que ao ser clicado, deve mostrar as listas criadas pelo usuário). Também, para cada exercício, deve mostrar a quantidade de erros e acertos no total. </w:t>
+      </w:r>
+      <w:r>
+        <w:rPr>
+          <w:rFonts w:ascii="Arial" w:hAnsi="Arial" w:cs="Arial"/>
+          <w:sz w:val="24"/>
+          <w:szCs w:val="24"/>
+        </w:rPr>
+        <w:t>Ao final de cada exercício deve estar escrito q</w:t>
       </w:r>
       <w:bookmarkStart w:id="0" w:name="_GoBack"/>
       <w:bookmarkEnd w:id="0"/>
       <w:r>
         <w:rPr>
           <w:rFonts w:ascii="Arial" w:hAnsi="Arial" w:cs="Arial"/>
-          <w:i/>
-          <w:sz w:val="24"/>
-          <w:szCs w:val="24"/>
-        </w:rPr>
-        <w:t>ome</w:t>
-      </w:r>
-      <w:r>
-        <w:rPr>
-          <w:rFonts w:ascii="Arial" w:hAnsi="Arial" w:cs="Arial"/>
-          <w:sz w:val="24"/>
-          <w:szCs w:val="24"/>
-        </w:rPr>
-        <w:t>, a</w:t>
-      </w:r>
-      <w:r>
-        <w:rPr>
-          <w:rFonts w:ascii="Arial" w:hAnsi="Arial" w:cs="Arial"/>
-          <w:sz w:val="24"/>
-          <w:szCs w:val="24"/>
-        </w:rPr>
-        <w:t>(s)</w:t>
-      </w:r>
-      <w:r>
-        <w:rPr>
-          <w:rFonts w:ascii="Arial" w:hAnsi="Arial" w:cs="Arial"/>
-          <w:sz w:val="24"/>
-          <w:szCs w:val="24"/>
-        </w:rPr>
-        <w:t xml:space="preserve"> </w:t>
-      </w:r>
-      <w:r>
-        <w:rPr>
-          <w:rFonts w:ascii="Arial" w:hAnsi="Arial" w:cs="Arial"/>
-          <w:i/>
-          <w:sz w:val="24"/>
-          <w:szCs w:val="24"/>
-        </w:rPr>
-        <w:t>instituição</w:t>
-      </w:r>
-      <w:r>
-        <w:rPr>
-          <w:rFonts w:ascii="Arial" w:hAnsi="Arial" w:cs="Arial"/>
-          <w:sz w:val="24"/>
-          <w:szCs w:val="24"/>
-        </w:rPr>
-        <w:t>(os).</w:t>
-      </w:r>
-      <w:r>
-        <w:rPr>
-          <w:rFonts w:ascii="Arial" w:hAnsi="Arial" w:cs="Arial"/>
-          <w:sz w:val="24"/>
-          <w:szCs w:val="24"/>
-        </w:rPr>
-        <w:t xml:space="preserve"> Das disciplinas, se cadastra o no</w:t>
-      </w:r>
-      <w:r>
-        <w:rPr>
-          <w:rFonts w:ascii="Arial" w:hAnsi="Arial" w:cs="Arial"/>
-          <w:sz w:val="24"/>
-          <w:szCs w:val="24"/>
-        </w:rPr>
-        <w:t>me e o curso ao qual ela pertence</w:t>
-      </w:r>
-      <w:r>
-        <w:rPr>
-          <w:rFonts w:ascii="Arial" w:hAnsi="Arial" w:cs="Arial"/>
-          <w:sz w:val="24"/>
-          <w:szCs w:val="24"/>
-        </w:rPr>
-        <w:t xml:space="preserve">. Sobre assuntos, cadastra-se o nome, descrição e a disciplina a qual pertence. Dos exercícios, </w:t>
-      </w:r>
-      <w:r>
-        <w:rPr>
-          <w:rFonts w:ascii="Arial" w:hAnsi="Arial" w:cs="Arial"/>
-          <w:sz w:val="24"/>
-          <w:szCs w:val="24"/>
-        </w:rPr>
-        <w:t>cadastra-se o assunto, o enunciado e as alternativas, mas o sistema também deve armazenar a data de criação e o usuário que o criou.</w:t>
-      </w:r>
-    </w:p>
-    <w:p>
-      <w:pPr>
-        <w:rPr>
-          <w:rFonts w:ascii="Arial" w:hAnsi="Arial" w:cs="Arial"/>
-          <w:sz w:val="24"/>
-          <w:szCs w:val="24"/>
-          <w:u w:val="single"/>
-        </w:rPr>
-      </w:pPr>
-      <w:r>
-        <w:rPr>
-          <w:rFonts w:ascii="Arial" w:hAnsi="Arial" w:cs="Arial"/>
-          <w:sz w:val="24"/>
-          <w:szCs w:val="24"/>
-          <w:u w:val="single"/>
-        </w:rPr>
-        <w:t>Cadastrar professores</w:t>
-      </w:r>
-      <w:r>
-        <w:rPr>
-          <w:rFonts w:ascii="Arial" w:hAnsi="Arial" w:cs="Arial"/>
-          <w:sz w:val="24"/>
-          <w:szCs w:val="24"/>
-          <w:u w:val="single"/>
-        </w:rPr>
-        <w:t xml:space="preserve"> - Jorge</w:t>
-      </w:r>
-    </w:p>
-    <w:p>
-      <w:pPr>
-        <w:rPr>
-          <w:rFonts w:ascii="Arial" w:hAnsi="Arial" w:cs="Arial"/>
-          <w:sz w:val="24"/>
-          <w:szCs w:val="24"/>
-        </w:rPr>
-      </w:pPr>
-      <w:r>
-        <w:rPr>
-          <w:rFonts w:ascii="Arial" w:hAnsi="Arial" w:cs="Arial"/>
-          <w:sz w:val="24"/>
-          <w:szCs w:val="24"/>
-        </w:rPr>
-        <w:t xml:space="preserve">O único usuário que tem acesso a esta página é do tipo </w:t>
-      </w:r>
-      <w:r>
-        <w:rPr>
-          <w:rFonts w:ascii="Arial" w:hAnsi="Arial" w:cs="Arial"/>
-          <w:i/>
-          <w:sz w:val="24"/>
-          <w:szCs w:val="24"/>
-        </w:rPr>
-        <w:t>administrador</w:t>
-      </w:r>
-      <w:r>
-        <w:rPr>
-          <w:rFonts w:ascii="Arial" w:hAnsi="Arial" w:cs="Arial"/>
-          <w:sz w:val="24"/>
-          <w:szCs w:val="24"/>
-        </w:rPr>
-        <w:t xml:space="preserve">. Deve conter um formulário para cadastrar o nome do professor, o curso e a instituição que ensina, a disciplina, o </w:t>
-      </w:r>
-      <w:proofErr w:type="spellStart"/>
-      <w:r>
-        <w:rPr>
-          <w:rFonts w:ascii="Arial" w:hAnsi="Arial" w:cs="Arial"/>
-          <w:sz w:val="24"/>
-          <w:szCs w:val="24"/>
-        </w:rPr>
-        <w:t>email</w:t>
-      </w:r>
-      <w:proofErr w:type="spellEnd"/>
-      <w:r>
-        <w:rPr>
-          <w:rFonts w:ascii="Arial" w:hAnsi="Arial" w:cs="Arial"/>
-          <w:sz w:val="24"/>
-          <w:szCs w:val="24"/>
-        </w:rPr>
-        <w:t xml:space="preserve"> e uma senha. Ao final dela, um botão para efetivar o cadastro.</w:t>
-      </w:r>
-      <w:r>
-        <w:rPr>
-          <w:rFonts w:ascii="Arial" w:hAnsi="Arial" w:cs="Arial"/>
-          <w:sz w:val="24"/>
-          <w:szCs w:val="24"/>
-        </w:rPr>
-        <w:t xml:space="preserve"> </w:t>
-      </w:r>
-    </w:p>
-    <w:p>
-      <w:pPr>
-        <w:rPr>
-          <w:rFonts w:ascii="Arial" w:hAnsi="Arial" w:cs="Arial"/>
-          <w:sz w:val="24"/>
-          <w:szCs w:val="24"/>
-          <w:u w:val="single"/>
-        </w:rPr>
-      </w:pPr>
-      <w:r>
-        <w:rPr>
-          <w:rFonts w:ascii="Arial" w:hAnsi="Arial" w:cs="Arial"/>
-          <w:sz w:val="24"/>
-          <w:szCs w:val="24"/>
-          <w:u w:val="single"/>
-        </w:rPr>
-        <w:t>Assuntos</w:t>
-      </w:r>
-      <w:r>
-        <w:rPr>
-          <w:rFonts w:ascii="Arial" w:hAnsi="Arial" w:cs="Arial"/>
-          <w:sz w:val="24"/>
-          <w:szCs w:val="24"/>
-          <w:u w:val="single"/>
-        </w:rPr>
-        <w:t xml:space="preserve"> - Jorge</w:t>
-      </w:r>
-    </w:p>
-    <w:p>
-      <w:r>
-        <w:rPr>
-          <w:rFonts w:ascii="Arial" w:hAnsi="Arial" w:cs="Arial"/>
-          <w:sz w:val="24"/>
-          <w:szCs w:val="24"/>
-        </w:rPr>
-        <w:t xml:space="preserve">Ao clicar no botão dos cursos contidos na </w:t>
-      </w:r>
-      <w:proofErr w:type="spellStart"/>
-      <w:r>
-        <w:rPr>
-          <w:rFonts w:ascii="Arial" w:hAnsi="Arial" w:cs="Arial"/>
-          <w:sz w:val="24"/>
-          <w:szCs w:val="24"/>
-          <w:u w:val="single"/>
-        </w:rPr>
-        <w:t>navbar</w:t>
-      </w:r>
-      <w:proofErr w:type="spellEnd"/>
-      <w:r>
-        <w:rPr>
-          <w:rFonts w:ascii="Arial" w:hAnsi="Arial" w:cs="Arial"/>
-          <w:sz w:val="24"/>
-          <w:szCs w:val="24"/>
-        </w:rPr>
-        <w:t xml:space="preserve">, o usuário deve ser redirecionado a esta página de assuntos, que deve conter o título do Curso – Disciplina, uma “tabela” que tenha o nome do assunto, quantos exercícios criados sobre esse assunto e o número de listas já criadas que contenham exercícios deste assunto. Além disso, deve haver um botão para criar novo assunto, que deve levar o usuário à página de </w:t>
-      </w:r>
-      <w:r>
-        <w:rPr>
-          <w:rFonts w:ascii="Arial" w:hAnsi="Arial" w:cs="Arial"/>
-          <w:sz w:val="24"/>
-          <w:szCs w:val="24"/>
-          <w:u w:val="single"/>
-        </w:rPr>
-        <w:t>Cadastro.</w:t>
-      </w:r>
-      <w:r>
-        <w:rPr>
-          <w:rFonts w:ascii="Arial" w:hAnsi="Arial" w:cs="Arial"/>
-          <w:sz w:val="24"/>
-          <w:szCs w:val="24"/>
-          <w:u w:val="single"/>
-        </w:rPr>
-        <w:t xml:space="preserve"> </w:t>
-      </w:r>
-      <w:r>
-        <w:rPr>
-          <w:rFonts w:ascii="Arial" w:hAnsi="Arial" w:cs="Arial"/>
-          <w:sz w:val="24"/>
-          <w:szCs w:val="24"/>
-        </w:rPr>
-        <w:t>Ao clicar em cada assunto, o usuário deve ser direcionado à página Exercícios – Assuntos.</w:t>
-      </w:r>
-    </w:p>
-    <w:p>
-      <w:pPr>
-        <w:rPr>
-          <w:rFonts w:ascii="Arial" w:hAnsi="Arial" w:cs="Arial"/>
-          <w:sz w:val="24"/>
-          <w:szCs w:val="24"/>
-          <w:u w:val="single"/>
-        </w:rPr>
-      </w:pPr>
-      <w:r>
-        <w:rPr>
-          <w:rFonts w:ascii="Arial" w:hAnsi="Arial" w:cs="Arial"/>
-          <w:sz w:val="24"/>
-          <w:szCs w:val="24"/>
-          <w:u w:val="single"/>
-        </w:rPr>
-        <w:t>Exercícios</w:t>
-      </w:r>
-      <w:r>
-        <w:rPr>
-          <w:rFonts w:ascii="Arial" w:hAnsi="Arial" w:cs="Arial"/>
-          <w:sz w:val="24"/>
-          <w:szCs w:val="24"/>
-          <w:u w:val="single"/>
-        </w:rPr>
-        <w:t xml:space="preserve"> </w:t>
-      </w:r>
-      <w:r>
-        <w:rPr>
-          <w:rFonts w:ascii="Arial" w:hAnsi="Arial" w:cs="Arial"/>
-          <w:sz w:val="24"/>
-          <w:szCs w:val="24"/>
-          <w:u w:val="single"/>
-        </w:rPr>
-        <w:t>- Giulia</w:t>
-      </w:r>
-    </w:p>
-    <w:p>
-      <w:pPr>
-        <w:rPr>
-          <w:rFonts w:ascii="Arial" w:hAnsi="Arial" w:cs="Arial"/>
-          <w:sz w:val="24"/>
-          <w:szCs w:val="24"/>
-        </w:rPr>
-      </w:pPr>
-      <w:r>
-        <w:rPr>
-          <w:rFonts w:ascii="Arial" w:hAnsi="Arial" w:cs="Arial"/>
-          <w:sz w:val="24"/>
-          <w:szCs w:val="24"/>
-        </w:rPr>
-        <w:lastRenderedPageBreak/>
-        <w:t xml:space="preserve">Esta página se repetirá muitas vezes no sistema.  Deve conter um título, e os exercícios listados abaixo, com as alternativas e as opções de </w:t>
-      </w:r>
-      <w:proofErr w:type="spellStart"/>
-      <w:r>
-        <w:rPr>
-          <w:rFonts w:ascii="Arial" w:hAnsi="Arial" w:cs="Arial"/>
-          <w:i/>
-          <w:sz w:val="24"/>
-          <w:szCs w:val="24"/>
-        </w:rPr>
-        <w:t>like</w:t>
-      </w:r>
-      <w:proofErr w:type="spellEnd"/>
-      <w:r>
-        <w:rPr>
-          <w:rFonts w:ascii="Arial" w:hAnsi="Arial" w:cs="Arial"/>
-          <w:i/>
-          <w:sz w:val="24"/>
-          <w:szCs w:val="24"/>
-        </w:rPr>
-        <w:t xml:space="preserve">, </w:t>
-      </w:r>
-      <w:proofErr w:type="spellStart"/>
-      <w:r>
-        <w:rPr>
-          <w:rFonts w:ascii="Arial" w:hAnsi="Arial" w:cs="Arial"/>
-          <w:i/>
-          <w:sz w:val="24"/>
-          <w:szCs w:val="24"/>
-        </w:rPr>
-        <w:t>dislike</w:t>
-      </w:r>
-      <w:proofErr w:type="spellEnd"/>
-      <w:r>
-        <w:rPr>
-          <w:rFonts w:ascii="Arial" w:hAnsi="Arial" w:cs="Arial"/>
-          <w:i/>
-          <w:sz w:val="24"/>
-          <w:szCs w:val="24"/>
-        </w:rPr>
-        <w:t xml:space="preserve">, </w:t>
-      </w:r>
-      <w:proofErr w:type="spellStart"/>
-      <w:r>
-        <w:rPr>
-          <w:rFonts w:ascii="Arial" w:hAnsi="Arial" w:cs="Arial"/>
-          <w:i/>
-          <w:sz w:val="24"/>
-          <w:szCs w:val="24"/>
-        </w:rPr>
-        <w:t>listen</w:t>
-      </w:r>
-      <w:proofErr w:type="spellEnd"/>
-      <w:r>
-        <w:rPr>
-          <w:rFonts w:ascii="Arial" w:hAnsi="Arial" w:cs="Arial"/>
-          <w:i/>
-          <w:sz w:val="24"/>
-          <w:szCs w:val="24"/>
-        </w:rPr>
-        <w:t xml:space="preserve">, </w:t>
-      </w:r>
-      <w:r>
-        <w:rPr>
-          <w:rFonts w:ascii="Arial" w:hAnsi="Arial" w:cs="Arial"/>
-          <w:sz w:val="24"/>
-          <w:szCs w:val="24"/>
-        </w:rPr>
-        <w:t xml:space="preserve"> adicionar (que ao ser clicado, deve mostrar as listas criadas pelo usuário). Também, para cada exercício, deve mostrar a quantidade de erros e acertos no total. </w:t>
-      </w:r>
-      <w:r>
-        <w:rPr>
-          <w:rFonts w:ascii="Arial" w:hAnsi="Arial" w:cs="Arial"/>
-          <w:sz w:val="24"/>
-          <w:szCs w:val="24"/>
-        </w:rPr>
-        <w:t xml:space="preserve">Ao final de cada exercício deve estar escrito quem o criou. </w:t>
+          <w:sz w:val="24"/>
+          <w:szCs w:val="24"/>
+        </w:rPr>
+        <w:t xml:space="preserve">uem o criou. </w:t>
       </w:r>
     </w:p>
     <w:p>
@@ -1884,14 +1907,16 @@
       <w:pPr>
         <w:rPr>
           <w:rFonts w:ascii="Arial" w:hAnsi="Arial" w:cs="Arial"/>
-          <w:sz w:val="24"/>
-          <w:szCs w:val="24"/>
-          <w:u w:val="single"/>
-        </w:rPr>
-      </w:pPr>
-      <w:r>
-        <w:rPr>
-          <w:rFonts w:ascii="Arial" w:hAnsi="Arial" w:cs="Arial"/>
+          <w:color w:val="FF0000"/>
+          <w:sz w:val="24"/>
+          <w:szCs w:val="24"/>
+          <w:u w:val="single"/>
+        </w:rPr>
+      </w:pPr>
+      <w:r>
+        <w:rPr>
+          <w:rFonts w:ascii="Arial" w:hAnsi="Arial" w:cs="Arial"/>
+          <w:color w:val="FF0000"/>
           <w:sz w:val="24"/>
           <w:szCs w:val="24"/>
           <w:u w:val="single"/>
@@ -1970,8 +1995,121 @@
 </file>
 
 <file path=word/numbering.xml><?xml version="1.0" encoding="utf-8"?>
-<w:numbering xmlns:wpc="http://schemas.microsoft.com/office/word/2010/wordprocessingCanvas" xmlns:cx="http://schemas.microsoft.com/office/drawing/2014/chartex" xmlns:cx1="http://schemas.microsoft.com/office/drawing/2015/9/8/chartex" xmlns:cx2="http://schemas.microsoft.com/office/drawing/2015/10/21/chartex" xmlns:cx3="http://schemas.microsoft.com/office/drawing/2016/5/9/chartex" xmlns:cx4="http://schemas.microsoft.com/office/drawing/2016/5/10/chartex" xmlns:cx5="http://schemas.microsoft.com/office/drawing/2016/5/11/chartex" xmlns:cx6="http://schemas.microsoft.com/office/drawing/2016/5/12/chartex" xmlns:cx7="http://schemas.microsoft.com/office/drawing/2016/5/13/chartex" xmlns:cx8="http://schemas.microsoft.com/office/drawing/2016/5/14/chartex" xmlns:mc="http://schemas.openxmlformats.org/markup-compatibility/2006" xmlns:o="urn:schemas-microsoft-com:office:office" xmlns:r="http://schemas.openxmlformats.org/officeDocument/2006/relationships" xmlns:m="http://schemas.openxmlformats.org/officeDocument/2006/math" xmlns:v="urn:schemas-microsoft-com:vml" xmlns:wp14="http://schemas.microsoft.com/office/word/2010/wordprocessingDrawing" xmlns:wp="http://schemas.openxmlformats.org/drawingml/2006/wordprocessingDrawing" xmlns:w10="urn:schemas-microsoft-com:office:word" xmlns:w="http://schemas.openxmlformats.org/wordprocessingml/2006/main" xmlns:w14="http://schemas.microsoft.com/office/word/2010/wordml" xmlns:w15="http://schemas.microsoft.com/office/word/2012/wordml" xmlns:w16se="http://schemas.microsoft.com/office/word/2015/wordml/symex" xmlns:wpg="http://schemas.microsoft.com/office/word/2010/wordprocessingGroup" xmlns:wpi="http://schemas.microsoft.com/office/word/2010/wordprocessingInk" xmlns:wne="http://schemas.microsoft.com/office/word/2006/wordml" xmlns:wps="http://schemas.microsoft.com/office/word/2010/wordprocessingShape" mc:Ignorable="w14 w15 w16se wp14">
+<w:numbering xmlns:wpc="http://schemas.microsoft.com/office/word/2010/wordprocessingCanvas" xmlns:cx="http://schemas.microsoft.com/office/drawing/2014/chartex" xmlns:cx1="http://schemas.microsoft.com/office/drawing/2015/9/8/chartex" xmlns:cx2="http://schemas.microsoft.com/office/drawing/2015/10/21/chartex" xmlns:cx3="http://schemas.microsoft.com/office/drawing/2016/5/9/chartex" xmlns:cx4="http://schemas.microsoft.com/office/drawing/2016/5/10/chartex" xmlns:cx5="http://schemas.microsoft.com/office/drawing/2016/5/11/chartex" xmlns:cx6="http://schemas.microsoft.com/office/drawing/2016/5/12/chartex" xmlns:cx7="http://schemas.microsoft.com/office/drawing/2016/5/13/chartex" xmlns:cx8="http://schemas.microsoft.com/office/drawing/2016/5/14/chartex" xmlns:mc="http://schemas.openxmlformats.org/markup-compatibility/2006" xmlns:aink="http://schemas.microsoft.com/office/drawing/2016/ink" xmlns:o="urn:schemas-microsoft-com:office:office" xmlns:r="http://schemas.openxmlformats.org/officeDocument/2006/relationships" xmlns:m="http://schemas.openxmlformats.org/officeDocument/2006/math" xmlns:v="urn:schemas-microsoft-com:vml" xmlns:wp14="http://schemas.microsoft.com/office/word/2010/wordprocessingDrawing" xmlns:wp="http://schemas.openxmlformats.org/drawingml/2006/wordprocessingDrawing" xmlns:w10="urn:schemas-microsoft-com:office:word" xmlns:w="http://schemas.openxmlformats.org/wordprocessingml/2006/main" xmlns:w14="http://schemas.microsoft.com/office/word/2010/wordml" xmlns:w15="http://schemas.microsoft.com/office/word/2012/wordml" xmlns:w16se="http://schemas.microsoft.com/office/word/2015/wordml/symex" xmlns:wpg="http://schemas.microsoft.com/office/word/2010/wordprocessingGroup" xmlns:wpi="http://schemas.microsoft.com/office/word/2010/wordprocessingInk" xmlns:wne="http://schemas.microsoft.com/office/word/2006/wordml" xmlns:wps="http://schemas.microsoft.com/office/word/2010/wordprocessingShape" mc:Ignorable="w14 w15 w16se wp14">
   <w:abstractNum w:abstractNumId="0" w15:restartNumberingAfterBreak="0">
+    <w:nsid w:val="1D230A01"/>
+    <w:multiLevelType w:val="hybridMultilevel"/>
+    <w:tmpl w:val="084A6642"/>
+    <w:lvl w:ilvl="0" w:tplc="0416000D">
+      <w:start w:val="1"/>
+      <w:numFmt w:val="bullet"/>
+      <w:lvlText w:val=""/>
+      <w:lvlJc w:val="left"/>
+      <w:pPr>
+        <w:ind w:left="720" w:hanging="360"/>
+      </w:pPr>
+      <w:rPr>
+        <w:rFonts w:ascii="Wingdings" w:hAnsi="Wingdings" w:hint="default"/>
+      </w:rPr>
+    </w:lvl>
+    <w:lvl w:ilvl="1" w:tplc="04160003" w:tentative="1">
+      <w:start w:val="1"/>
+      <w:numFmt w:val="bullet"/>
+      <w:lvlText w:val="o"/>
+      <w:lvlJc w:val="left"/>
+      <w:pPr>
+        <w:ind w:left="1440" w:hanging="360"/>
+      </w:pPr>
+      <w:rPr>
+        <w:rFonts w:ascii="Courier New" w:hAnsi="Courier New" w:cs="Courier New" w:hint="default"/>
+      </w:rPr>
+    </w:lvl>
+    <w:lvl w:ilvl="2" w:tplc="04160005" w:tentative="1">
+      <w:start w:val="1"/>
+      <w:numFmt w:val="bullet"/>
+      <w:lvlText w:val=""/>
+      <w:lvlJc w:val="left"/>
+      <w:pPr>
+        <w:ind w:left="2160" w:hanging="360"/>
+      </w:pPr>
+      <w:rPr>
+        <w:rFonts w:ascii="Wingdings" w:hAnsi="Wingdings" w:hint="default"/>
+      </w:rPr>
+    </w:lvl>
+    <w:lvl w:ilvl="3" w:tplc="04160001" w:tentative="1">
+      <w:start w:val="1"/>
+      <w:numFmt w:val="bullet"/>
+      <w:lvlText w:val=""/>
+      <w:lvlJc w:val="left"/>
+      <w:pPr>
+        <w:ind w:left="2880" w:hanging="360"/>
+      </w:pPr>
+      <w:rPr>
+        <w:rFonts w:ascii="Symbol" w:hAnsi="Symbol" w:hint="default"/>
+      </w:rPr>
+    </w:lvl>
+    <w:lvl w:ilvl="4" w:tplc="04160003" w:tentative="1">
+      <w:start w:val="1"/>
+      <w:numFmt w:val="bullet"/>
+      <w:lvlText w:val="o"/>
+      <w:lvlJc w:val="left"/>
+      <w:pPr>
+        <w:ind w:left="3600" w:hanging="360"/>
+      </w:pPr>
+      <w:rPr>
+        <w:rFonts w:ascii="Courier New" w:hAnsi="Courier New" w:cs="Courier New" w:hint="default"/>
+      </w:rPr>
+    </w:lvl>
+    <w:lvl w:ilvl="5" w:tplc="04160005" w:tentative="1">
+      <w:start w:val="1"/>
+      <w:numFmt w:val="bullet"/>
+      <w:lvlText w:val=""/>
+      <w:lvlJc w:val="left"/>
+      <w:pPr>
+        <w:ind w:left="4320" w:hanging="360"/>
+      </w:pPr>
+      <w:rPr>
+        <w:rFonts w:ascii="Wingdings" w:hAnsi="Wingdings" w:hint="default"/>
+      </w:rPr>
+    </w:lvl>
+    <w:lvl w:ilvl="6" w:tplc="04160001" w:tentative="1">
+      <w:start w:val="1"/>
+      <w:numFmt w:val="bullet"/>
+      <w:lvlText w:val=""/>
+      <w:lvlJc w:val="left"/>
+      <w:pPr>
+        <w:ind w:left="5040" w:hanging="360"/>
+      </w:pPr>
+      <w:rPr>
+        <w:rFonts w:ascii="Symbol" w:hAnsi="Symbol" w:hint="default"/>
+      </w:rPr>
+    </w:lvl>
+    <w:lvl w:ilvl="7" w:tplc="04160003" w:tentative="1">
+      <w:start w:val="1"/>
+      <w:numFmt w:val="bullet"/>
+      <w:lvlText w:val="o"/>
+      <w:lvlJc w:val="left"/>
+      <w:pPr>
+        <w:ind w:left="5760" w:hanging="360"/>
+      </w:pPr>
+      <w:rPr>
+        <w:rFonts w:ascii="Courier New" w:hAnsi="Courier New" w:cs="Courier New" w:hint="default"/>
+      </w:rPr>
+    </w:lvl>
+    <w:lvl w:ilvl="8" w:tplc="04160005" w:tentative="1">
+      <w:start w:val="1"/>
+      <w:numFmt w:val="bullet"/>
+      <w:lvlText w:val=""/>
+      <w:lvlJc w:val="left"/>
+      <w:pPr>
+        <w:ind w:left="6480" w:hanging="360"/>
+      </w:pPr>
+      <w:rPr>
+        <w:rFonts w:ascii="Wingdings" w:hAnsi="Wingdings" w:hint="default"/>
+      </w:rPr>
+    </w:lvl>
+  </w:abstractNum>
+  <w:abstractNum w:abstractNumId="1" w15:restartNumberingAfterBreak="0">
     <w:nsid w:val="44D42C6F"/>
     <w:multiLevelType w:val="hybridMultilevel"/>
     <w:tmpl w:val="BD061050"/>
@@ -2084,8 +2222,127 @@
       </w:rPr>
     </w:lvl>
   </w:abstractNum>
+  <w:abstractNum w:abstractNumId="2" w15:restartNumberingAfterBreak="0">
+    <w:nsid w:val="5AC20521"/>
+    <w:multiLevelType w:val="hybridMultilevel"/>
+    <w:tmpl w:val="FC6C6336"/>
+    <w:lvl w:ilvl="0" w:tplc="0416000D">
+      <w:start w:val="1"/>
+      <w:numFmt w:val="bullet"/>
+      <w:lvlText w:val=""/>
+      <w:lvlJc w:val="left"/>
+      <w:pPr>
+        <w:ind w:left="720" w:hanging="360"/>
+      </w:pPr>
+      <w:rPr>
+        <w:rFonts w:ascii="Wingdings" w:hAnsi="Wingdings" w:hint="default"/>
+      </w:rPr>
+    </w:lvl>
+    <w:lvl w:ilvl="1" w:tplc="04160003" w:tentative="1">
+      <w:start w:val="1"/>
+      <w:numFmt w:val="bullet"/>
+      <w:lvlText w:val="o"/>
+      <w:lvlJc w:val="left"/>
+      <w:pPr>
+        <w:ind w:left="1440" w:hanging="360"/>
+      </w:pPr>
+      <w:rPr>
+        <w:rFonts w:ascii="Courier New" w:hAnsi="Courier New" w:cs="Courier New" w:hint="default"/>
+      </w:rPr>
+    </w:lvl>
+    <w:lvl w:ilvl="2" w:tplc="04160005" w:tentative="1">
+      <w:start w:val="1"/>
+      <w:numFmt w:val="bullet"/>
+      <w:lvlText w:val=""/>
+      <w:lvlJc w:val="left"/>
+      <w:pPr>
+        <w:ind w:left="2160" w:hanging="360"/>
+      </w:pPr>
+      <w:rPr>
+        <w:rFonts w:ascii="Wingdings" w:hAnsi="Wingdings" w:hint="default"/>
+      </w:rPr>
+    </w:lvl>
+    <w:lvl w:ilvl="3" w:tplc="04160001" w:tentative="1">
+      <w:start w:val="1"/>
+      <w:numFmt w:val="bullet"/>
+      <w:lvlText w:val=""/>
+      <w:lvlJc w:val="left"/>
+      <w:pPr>
+        <w:ind w:left="2880" w:hanging="360"/>
+      </w:pPr>
+      <w:rPr>
+        <w:rFonts w:ascii="Symbol" w:hAnsi="Symbol" w:hint="default"/>
+      </w:rPr>
+    </w:lvl>
+    <w:lvl w:ilvl="4" w:tplc="04160003" w:tentative="1">
+      <w:start w:val="1"/>
+      <w:numFmt w:val="bullet"/>
+      <w:lvlText w:val="o"/>
+      <w:lvlJc w:val="left"/>
+      <w:pPr>
+        <w:ind w:left="3600" w:hanging="360"/>
+      </w:pPr>
+      <w:rPr>
+        <w:rFonts w:ascii="Courier New" w:hAnsi="Courier New" w:cs="Courier New" w:hint="default"/>
+      </w:rPr>
+    </w:lvl>
+    <w:lvl w:ilvl="5" w:tplc="04160005" w:tentative="1">
+      <w:start w:val="1"/>
+      <w:numFmt w:val="bullet"/>
+      <w:lvlText w:val=""/>
+      <w:lvlJc w:val="left"/>
+      <w:pPr>
+        <w:ind w:left="4320" w:hanging="360"/>
+      </w:pPr>
+      <w:rPr>
+        <w:rFonts w:ascii="Wingdings" w:hAnsi="Wingdings" w:hint="default"/>
+      </w:rPr>
+    </w:lvl>
+    <w:lvl w:ilvl="6" w:tplc="04160001" w:tentative="1">
+      <w:start w:val="1"/>
+      <w:numFmt w:val="bullet"/>
+      <w:lvlText w:val=""/>
+      <w:lvlJc w:val="left"/>
+      <w:pPr>
+        <w:ind w:left="5040" w:hanging="360"/>
+      </w:pPr>
+      <w:rPr>
+        <w:rFonts w:ascii="Symbol" w:hAnsi="Symbol" w:hint="default"/>
+      </w:rPr>
+    </w:lvl>
+    <w:lvl w:ilvl="7" w:tplc="04160003" w:tentative="1">
+      <w:start w:val="1"/>
+      <w:numFmt w:val="bullet"/>
+      <w:lvlText w:val="o"/>
+      <w:lvlJc w:val="left"/>
+      <w:pPr>
+        <w:ind w:left="5760" w:hanging="360"/>
+      </w:pPr>
+      <w:rPr>
+        <w:rFonts w:ascii="Courier New" w:hAnsi="Courier New" w:cs="Courier New" w:hint="default"/>
+      </w:rPr>
+    </w:lvl>
+    <w:lvl w:ilvl="8" w:tplc="04160005" w:tentative="1">
+      <w:start w:val="1"/>
+      <w:numFmt w:val="bullet"/>
+      <w:lvlText w:val=""/>
+      <w:lvlJc w:val="left"/>
+      <w:pPr>
+        <w:ind w:left="6480" w:hanging="360"/>
+      </w:pPr>
+      <w:rPr>
+        <w:rFonts w:ascii="Wingdings" w:hAnsi="Wingdings" w:hint="default"/>
+      </w:rPr>
+    </w:lvl>
+  </w:abstractNum>
   <w:num w:numId="1">
+    <w:abstractNumId w:val="1"/>
+  </w:num>
+  <w:num w:numId="2">
     <w:abstractNumId w:val="0"/>
+  </w:num>
+  <w:num w:numId="3">
+    <w:abstractNumId w:val="2"/>
   </w:num>
 </w:numbering>
 </file>

</xml_diff>